<commit_message>
Importance of cyber security
</commit_message>
<xml_diff>
--- a/Outline.docx
+++ b/Outline.docx
@@ -98,20 +98,22 @@
         <w:spacing w:after="0"/>
         <w:jc w:val="both"/>
         <w:rPr>
-          <w:color w:val="FF0000"/>
-          <w:sz w:val="28"/>
-          <w:szCs w:val="28"/>
-        </w:rPr>
-      </w:pPr>
-      <w:r>
-        <w:rPr>
-          <w:color w:val="FF0000"/>
+          <w:color w:val="000000" w:themeColor="text1"/>
+          <w:sz w:val="28"/>
+          <w:szCs w:val="28"/>
+        </w:rPr>
+      </w:pPr>
+      <w:bookmarkStart w:id="0" w:name="_GoBack"/>
+      <w:r>
+        <w:rPr>
+          <w:color w:val="000000" w:themeColor="text1"/>
           <w:sz w:val="28"/>
           <w:szCs w:val="28"/>
         </w:rPr>
         <w:t xml:space="preserve">Importance of Cybersecurity  </w:t>
       </w:r>
     </w:p>
+    <w:bookmarkEnd w:id="0"/>
     <w:p>
       <w:pPr>
         <w:pStyle w:val="ListParagraph"/>
@@ -157,17 +159,7 @@
           <w:sz w:val="28"/>
           <w:szCs w:val="28"/>
         </w:rPr>
-        <w:t>Cybersecurit</w:t>
-      </w:r>
-      <w:bookmarkStart w:id="0" w:name="_GoBack"/>
-      <w:bookmarkEnd w:id="0"/>
-      <w:r>
-        <w:rPr>
-          <w:color w:val="FF0000"/>
-          <w:sz w:val="28"/>
-          <w:szCs w:val="28"/>
-        </w:rPr>
-        <w:t xml:space="preserve">y Careers &amp; Certifications  </w:t>
+        <w:t xml:space="preserve">Cybersecurity Careers &amp; Certifications  </w:t>
       </w:r>
     </w:p>
     <w:p>

</xml_diff>

<commit_message>
common threat and attack
</commit_message>
<xml_diff>
--- a/Outline.docx
+++ b/Outline.docx
@@ -5,7 +5,7 @@
     <w:p>
       <w:pPr>
         <w:spacing w:after="0"/>
-        <w:jc w:val="both"/>
+        <w:jc w:val="center"/>
         <w:rPr>
           <w:b/>
           <w:bCs/>
@@ -22,7 +22,7 @@
           <w:sz w:val="32"/>
           <w:szCs w:val="32"/>
         </w:rPr>
-        <w:t xml:space="preserve">Cybersecurity Fundamentals </w:t>
+        <w:t>Cybersecurity Fundamentals</w:t>
       </w:r>
     </w:p>
     <w:p>
@@ -103,7 +103,6 @@
           <w:szCs w:val="28"/>
         </w:rPr>
       </w:pPr>
-      <w:bookmarkStart w:id="0" w:name="_GoBack"/>
       <w:r>
         <w:rPr>
           <w:color w:val="000000" w:themeColor="text1"/>
@@ -113,7 +112,6 @@
         <w:t xml:space="preserve">Importance of Cybersecurity  </w:t>
       </w:r>
     </w:p>
-    <w:bookmarkEnd w:id="0"/>
     <w:p>
       <w:pPr>
         <w:pStyle w:val="ListParagraph"/>
@@ -124,14 +122,14 @@
         <w:spacing w:after="0"/>
         <w:jc w:val="both"/>
         <w:rPr>
-          <w:color w:val="FF0000"/>
-          <w:sz w:val="28"/>
-          <w:szCs w:val="28"/>
-        </w:rPr>
-      </w:pPr>
-      <w:r>
-        <w:rPr>
-          <w:color w:val="FF0000"/>
+          <w:color w:val="000000" w:themeColor="text1"/>
+          <w:sz w:val="28"/>
+          <w:szCs w:val="28"/>
+        </w:rPr>
+      </w:pPr>
+      <w:r>
+        <w:rPr>
+          <w:color w:val="000000" w:themeColor="text1"/>
           <w:sz w:val="28"/>
           <w:szCs w:val="28"/>
         </w:rPr>
@@ -213,6 +211,8 @@
         </w:rPr>
         <w:t xml:space="preserve">Introduction to Networks (LAN, WAN, VPN)  </w:t>
       </w:r>
+      <w:bookmarkStart w:id="0" w:name="_GoBack"/>
+      <w:bookmarkEnd w:id="0"/>
     </w:p>
     <w:p>
       <w:pPr>
@@ -1209,6 +1209,34 @@
           <w:szCs w:val="28"/>
         </w:rPr>
         <w:t xml:space="preserve"> (Static &amp; Dynamic Analysis)  </w:t>
+      </w:r>
+    </w:p>
+    <w:p>
+      <w:pPr>
+        <w:pStyle w:val="ListParagraph"/>
+        <w:numPr>
+          <w:ilvl w:val="0"/>
+          <w:numId w:val="30"/>
+        </w:numPr>
+        <w:spacing w:after="0"/>
+        <w:jc w:val="both"/>
+        <w:rPr>
+          <w:b/>
+          <w:bCs/>
+          <w:color w:val="FF0000"/>
+          <w:sz w:val="28"/>
+          <w:szCs w:val="28"/>
+        </w:rPr>
+      </w:pPr>
+      <w:r>
+        <w:rPr>
+          <w:b/>
+          <w:bCs/>
+          <w:color w:val="FF0000"/>
+          <w:sz w:val="28"/>
+          <w:szCs w:val="28"/>
+        </w:rPr>
+        <w:t xml:space="preserve">Freelancing </w:t>
       </w:r>
     </w:p>
     <w:p>

</xml_diff>